<commit_message>
updated the bug list with 10 new bugs(20 total)
</commit_message>
<xml_diff>
--- a/Assignment1 - Listboxer/QA Assignment1 report Melsitov.docx
+++ b/Assignment1 - Listboxer/QA Assignment1 report Melsitov.docx
@@ -1372,6 +1372,7 @@
               <w:rPr>
                 <w:sz w:val="24"/>
                 <w:szCs w:val="24"/>
+                <w:lang w:val="en-US"/>
               </w:rPr>
             </w:pPr>
             <w:r>
@@ -1494,34 +1495,14 @@
               </w:rPr>
               <w:t xml:space="preserve">Checking the </w:t>
             </w:r>
-            <w:proofErr w:type="spellStart"/>
-            <w:r>
-              <w:rPr>
-                <w:sz w:val="24"/>
-                <w:szCs w:val="24"/>
-                <w:lang w:val="en-US"/>
-              </w:rPr>
-              <w:t>Abou</w:t>
-            </w:r>
-            <w:proofErr w:type="spellEnd"/>
-            <w:r>
-              <w:rPr>
-                <w:sz w:val="24"/>
-                <w:szCs w:val="24"/>
-                <w:lang w:val="en-US"/>
-              </w:rPr>
-              <w:t xml:space="preserve"> </w:t>
-            </w:r>
-            <w:proofErr w:type="spellStart"/>
-            <w:r>
-              <w:rPr>
-                <w:sz w:val="24"/>
-                <w:szCs w:val="24"/>
-                <w:lang w:val="en-US"/>
-              </w:rPr>
-              <w:t>ListBoxer</w:t>
-            </w:r>
-            <w:proofErr w:type="spellEnd"/>
+            <w:r>
+              <w:rPr>
+                <w:sz w:val="24"/>
+                <w:szCs w:val="24"/>
+                <w:lang w:val="en-US"/>
+              </w:rPr>
+              <w:t>Abou ListBoxer</w:t>
+            </w:r>
             <w:r>
               <w:rPr>
                 <w:sz w:val="24"/>
@@ -1576,23 +1557,7 @@
                 <w:szCs w:val="24"/>
                 <w:lang w:val="en-US"/>
               </w:rPr>
-              <w:t>Checking the Undo</w:t>
-            </w:r>
-            <w:r>
-              <w:rPr>
-                <w:sz w:val="24"/>
-                <w:szCs w:val="24"/>
-                <w:lang w:val="en-US"/>
-              </w:rPr>
-              <w:t xml:space="preserve"> </w:t>
-            </w:r>
-            <w:r>
-              <w:rPr>
-                <w:sz w:val="24"/>
-                <w:szCs w:val="24"/>
-                <w:lang w:val="en-US"/>
-              </w:rPr>
-              <w:t>operation.</w:t>
+              <w:t>Checking the Undo operation.</w:t>
             </w:r>
           </w:p>
         </w:tc>
@@ -1656,15 +1621,7 @@
                 <w:szCs w:val="24"/>
                 <w:lang w:val="en-US"/>
               </w:rPr>
-              <w:t xml:space="preserve"> </w:t>
-            </w:r>
-            <w:r>
-              <w:rPr>
-                <w:sz w:val="24"/>
-                <w:szCs w:val="24"/>
-                <w:lang w:val="en-US"/>
-              </w:rPr>
-              <w:t>operation</w:t>
+              <w:t xml:space="preserve"> operation</w:t>
             </w:r>
             <w:r>
               <w:rPr>
@@ -1736,31 +1693,15 @@
                 <w:szCs w:val="24"/>
                 <w:lang w:val="en-US"/>
               </w:rPr>
-              <w:t>C</w:t>
-            </w:r>
-            <w:r>
-              <w:rPr>
-                <w:sz w:val="24"/>
-                <w:szCs w:val="24"/>
-                <w:lang w:val="en-US"/>
-              </w:rPr>
-              <w:t>opy</w:t>
-            </w:r>
-            <w:r>
-              <w:rPr>
-                <w:sz w:val="24"/>
-                <w:szCs w:val="24"/>
-                <w:lang w:val="en-US"/>
-              </w:rPr>
-              <w:t xml:space="preserve"> </w:t>
-            </w:r>
-            <w:r>
-              <w:rPr>
-                <w:sz w:val="24"/>
-                <w:szCs w:val="24"/>
-                <w:lang w:val="en-US"/>
-              </w:rPr>
-              <w:t>operation</w:t>
+              <w:t>Copy</w:t>
+            </w:r>
+            <w:r>
+              <w:rPr>
+                <w:sz w:val="24"/>
+                <w:szCs w:val="24"/>
+                <w:lang w:val="en-US"/>
+              </w:rPr>
+              <w:t xml:space="preserve"> operation</w:t>
             </w:r>
             <w:r>
               <w:rPr>
@@ -1840,15 +1781,7 @@
                 <w:szCs w:val="24"/>
                 <w:lang w:val="en-US"/>
               </w:rPr>
-              <w:t xml:space="preserve"> </w:t>
-            </w:r>
-            <w:r>
-              <w:rPr>
-                <w:sz w:val="24"/>
-                <w:szCs w:val="24"/>
-                <w:lang w:val="en-US"/>
-              </w:rPr>
-              <w:t>operation</w:t>
+              <w:t xml:space="preserve"> operation</w:t>
             </w:r>
             <w:r>
               <w:rPr>
@@ -1976,23 +1909,7 @@
                 <w:szCs w:val="24"/>
                 <w:lang w:val="en-US"/>
               </w:rPr>
-              <w:t xml:space="preserve"> file</w:t>
-            </w:r>
-            <w:r>
-              <w:rPr>
-                <w:sz w:val="24"/>
-                <w:szCs w:val="24"/>
-                <w:lang w:val="en-US"/>
-              </w:rPr>
-              <w:t xml:space="preserve"> </w:t>
-            </w:r>
-            <w:r>
-              <w:rPr>
-                <w:sz w:val="24"/>
-                <w:szCs w:val="24"/>
-                <w:lang w:val="en-US"/>
-              </w:rPr>
-              <w:t>operation.</w:t>
+              <w:t xml:space="preserve"> file operation.</w:t>
             </w:r>
           </w:p>
         </w:tc>
@@ -2094,8 +2011,8 @@
       </w:tblPr>
       <w:tblGrid>
         <w:gridCol w:w="549"/>
-        <w:gridCol w:w="2875"/>
-        <w:gridCol w:w="3429"/>
+        <w:gridCol w:w="2707"/>
+        <w:gridCol w:w="3597"/>
         <w:gridCol w:w="2492"/>
       </w:tblGrid>
       <w:tr>
@@ -2124,7 +2041,7 @@
         </w:tc>
         <w:tc>
           <w:tcPr>
-            <w:tcW w:w="2875" w:type="dxa"/>
+            <w:tcW w:w="2707" w:type="dxa"/>
           </w:tcPr>
           <w:p>
             <w:pPr>
@@ -2147,7 +2064,7 @@
         </w:tc>
         <w:tc>
           <w:tcPr>
-            <w:tcW w:w="3429" w:type="dxa"/>
+            <w:tcW w:w="3597" w:type="dxa"/>
           </w:tcPr>
           <w:p>
             <w:pPr>
@@ -2219,7 +2136,7 @@
         </w:tc>
         <w:tc>
           <w:tcPr>
-            <w:tcW w:w="2875" w:type="dxa"/>
+            <w:tcW w:w="2707" w:type="dxa"/>
             <w:shd w:val="clear" w:color="auto" w:fill="FFFF00"/>
           </w:tcPr>
           <w:p>
@@ -2237,15 +2154,7 @@
                 <w:szCs w:val="24"/>
                 <w:lang w:val="en-US"/>
               </w:rPr>
-              <w:t>Launch program</w:t>
-            </w:r>
-            <w:r>
-              <w:rPr>
-                <w:sz w:val="24"/>
-                <w:szCs w:val="24"/>
-                <w:lang w:val="en-US"/>
-              </w:rPr>
-              <w:t>, look at the menu</w:t>
+              <w:t>Launch program, look at the menu</w:t>
             </w:r>
             <w:r>
               <w:rPr>
@@ -2259,7 +2168,7 @@
         </w:tc>
         <w:tc>
           <w:tcPr>
-            <w:tcW w:w="3429" w:type="dxa"/>
+            <w:tcW w:w="3597" w:type="dxa"/>
             <w:shd w:val="clear" w:color="auto" w:fill="FFFF00"/>
           </w:tcPr>
           <w:p>
@@ -2271,7 +2180,6 @@
                 <w:lang w:val="en-US"/>
               </w:rPr>
             </w:pPr>
-            <w:proofErr w:type="spellStart"/>
             <w:r>
               <w:rPr>
                 <w:sz w:val="24"/>
@@ -2280,7 +2188,6 @@
               </w:rPr>
               <w:t>Edjt</w:t>
             </w:r>
-            <w:proofErr w:type="spellEnd"/>
           </w:p>
         </w:tc>
         <w:tc>
@@ -2335,7 +2242,7 @@
         </w:tc>
         <w:tc>
           <w:tcPr>
-            <w:tcW w:w="2875" w:type="dxa"/>
+            <w:tcW w:w="2707" w:type="dxa"/>
             <w:shd w:val="clear" w:color="auto" w:fill="FFFF00"/>
           </w:tcPr>
           <w:p>
@@ -2383,7 +2290,7 @@
         </w:tc>
         <w:tc>
           <w:tcPr>
-            <w:tcW w:w="3429" w:type="dxa"/>
+            <w:tcW w:w="3597" w:type="dxa"/>
             <w:shd w:val="clear" w:color="auto" w:fill="FFFF00"/>
           </w:tcPr>
           <w:p>
@@ -2451,23 +2358,13 @@
                 <w:lang w:val="en-US"/>
               </w:rPr>
             </w:pPr>
-            <w:proofErr w:type="spellStart"/>
-            <w:r>
-              <w:rPr>
-                <w:sz w:val="24"/>
-                <w:szCs w:val="24"/>
-                <w:lang w:val="en-US"/>
-              </w:rPr>
-              <w:t>ListBoxer</w:t>
-            </w:r>
-            <w:proofErr w:type="spellEnd"/>
-            <w:r>
-              <w:rPr>
-                <w:sz w:val="24"/>
-                <w:szCs w:val="24"/>
-                <w:lang w:val="en-US"/>
-              </w:rPr>
-              <w:t xml:space="preserve"> content</w:t>
+            <w:r>
+              <w:rPr>
+                <w:sz w:val="24"/>
+                <w:szCs w:val="24"/>
+                <w:lang w:val="en-US"/>
+              </w:rPr>
+              <w:t>ListBoxer content</w:t>
             </w:r>
           </w:p>
         </w:tc>
@@ -2499,7 +2396,7 @@
         </w:tc>
         <w:tc>
           <w:tcPr>
-            <w:tcW w:w="2875" w:type="dxa"/>
+            <w:tcW w:w="2707" w:type="dxa"/>
             <w:shd w:val="clear" w:color="auto" w:fill="FFFF00"/>
           </w:tcPr>
           <w:p>
@@ -2525,21 +2422,13 @@
                 <w:szCs w:val="24"/>
                 <w:lang w:val="en-US"/>
               </w:rPr>
-              <w:t>Add to list</w:t>
-            </w:r>
-            <w:r>
-              <w:rPr>
-                <w:sz w:val="24"/>
-                <w:szCs w:val="24"/>
-                <w:lang w:val="en-US"/>
-              </w:rPr>
-              <w:t xml:space="preserve"> empty row</w:t>
-            </w:r>
-          </w:p>
-        </w:tc>
-        <w:tc>
-          <w:tcPr>
-            <w:tcW w:w="3429" w:type="dxa"/>
+              <w:t>Add to list empty row</w:t>
+            </w:r>
+          </w:p>
+        </w:tc>
+        <w:tc>
+          <w:tcPr>
+            <w:tcW w:w="3597" w:type="dxa"/>
             <w:shd w:val="clear" w:color="auto" w:fill="FFFF00"/>
           </w:tcPr>
           <w:p>
@@ -2645,7 +2534,7 @@
         </w:tc>
         <w:tc>
           <w:tcPr>
-            <w:tcW w:w="2875" w:type="dxa"/>
+            <w:tcW w:w="2707" w:type="dxa"/>
             <w:shd w:val="clear" w:color="auto" w:fill="FFFF00"/>
           </w:tcPr>
           <w:p>
@@ -2671,21 +2560,13 @@
                 <w:szCs w:val="24"/>
                 <w:lang w:val="en-US"/>
               </w:rPr>
-              <w:t xml:space="preserve">Add to list </w:t>
-            </w:r>
-            <w:r>
-              <w:rPr>
-                <w:sz w:val="24"/>
-                <w:szCs w:val="24"/>
-                <w:lang w:val="en-US"/>
-              </w:rPr>
-              <w:t>same row twice</w:t>
-            </w:r>
-          </w:p>
-        </w:tc>
-        <w:tc>
-          <w:tcPr>
-            <w:tcW w:w="3429" w:type="dxa"/>
+              <w:t>Add to list same row twice</w:t>
+            </w:r>
+          </w:p>
+        </w:tc>
+        <w:tc>
+          <w:tcPr>
+            <w:tcW w:w="3597" w:type="dxa"/>
             <w:shd w:val="clear" w:color="auto" w:fill="FFFF00"/>
           </w:tcPr>
           <w:p>
@@ -2768,22 +2649,20 @@
         <w:tc>
           <w:tcPr>
             <w:tcW w:w="549" w:type="dxa"/>
-            <w:shd w:val="clear" w:color="auto" w:fill="FFC000"/>
-          </w:tcPr>
-          <w:p>
-            <w:pPr>
-              <w:ind w:firstLine="0"/>
-              <w:rPr>
-                <w:sz w:val="24"/>
-                <w:szCs w:val="24"/>
-                <w:lang w:val="en-US"/>
-              </w:rPr>
-            </w:pPr>
-            <w:r>
-              <w:rPr>
-                <w:sz w:val="24"/>
-                <w:szCs w:val="24"/>
-                <w:lang w:val="en-US"/>
+            <w:shd w:val="clear" w:color="auto" w:fill="FFFF00"/>
+          </w:tcPr>
+          <w:p>
+            <w:pPr>
+              <w:ind w:firstLine="0"/>
+              <w:rPr>
+                <w:sz w:val="24"/>
+                <w:szCs w:val="24"/>
+              </w:rPr>
+            </w:pPr>
+            <w:r>
+              <w:rPr>
+                <w:sz w:val="24"/>
+                <w:szCs w:val="24"/>
               </w:rPr>
               <w:lastRenderedPageBreak/>
               <w:t>5</w:t>
@@ -2792,7 +2671,537 @@
         </w:tc>
         <w:tc>
           <w:tcPr>
-            <w:tcW w:w="2875" w:type="dxa"/>
+            <w:tcW w:w="2707" w:type="dxa"/>
+            <w:shd w:val="clear" w:color="auto" w:fill="FFFF00"/>
+          </w:tcPr>
+          <w:p>
+            <w:pPr>
+              <w:ind w:firstLine="0"/>
+              <w:rPr>
+                <w:sz w:val="24"/>
+                <w:szCs w:val="24"/>
+                <w:lang w:val="en-US"/>
+              </w:rPr>
+            </w:pPr>
+            <w:r>
+              <w:rPr>
+                <w:sz w:val="24"/>
+                <w:szCs w:val="24"/>
+                <w:lang w:val="en-US"/>
+              </w:rPr>
+              <w:t xml:space="preserve">Launch program, </w:t>
+            </w:r>
+            <w:r>
+              <w:rPr>
+                <w:sz w:val="24"/>
+                <w:szCs w:val="24"/>
+                <w:lang w:val="en-US"/>
+              </w:rPr>
+              <w:t>select the “?” button near the close button</w:t>
+            </w:r>
+            <w:r>
+              <w:rPr>
+                <w:sz w:val="24"/>
+                <w:szCs w:val="24"/>
+                <w:lang w:val="en-US"/>
+              </w:rPr>
+              <w:t xml:space="preserve">, </w:t>
+            </w:r>
+            <w:r>
+              <w:rPr>
+                <w:sz w:val="24"/>
+                <w:szCs w:val="24"/>
+                <w:lang w:val="en-US"/>
+              </w:rPr>
+              <w:t xml:space="preserve">choose </w:t>
+            </w:r>
+            <w:r>
+              <w:rPr>
+                <w:sz w:val="24"/>
+                <w:szCs w:val="24"/>
+                <w:lang w:val="en-US"/>
+              </w:rPr>
+              <w:t>any selectable</w:t>
+            </w:r>
+            <w:r>
+              <w:rPr>
+                <w:sz w:val="24"/>
+                <w:szCs w:val="24"/>
+                <w:lang w:val="en-US"/>
+              </w:rPr>
+              <w:t xml:space="preserve"> item </w:t>
+            </w:r>
+            <w:r>
+              <w:rPr>
+                <w:sz w:val="24"/>
+                <w:szCs w:val="24"/>
+                <w:lang w:val="en-US"/>
+              </w:rPr>
+              <w:t>(e.g. button, check box, select box) in the app window</w:t>
+            </w:r>
+          </w:p>
+        </w:tc>
+        <w:tc>
+          <w:tcPr>
+            <w:tcW w:w="3597" w:type="dxa"/>
+            <w:shd w:val="clear" w:color="auto" w:fill="FFFF00"/>
+          </w:tcPr>
+          <w:p>
+            <w:pPr>
+              <w:ind w:firstLine="0"/>
+              <w:rPr>
+                <w:sz w:val="24"/>
+                <w:szCs w:val="24"/>
+                <w:lang w:val="en-US"/>
+              </w:rPr>
+            </w:pPr>
+            <w:r>
+              <w:rPr>
+                <w:sz w:val="24"/>
+                <w:szCs w:val="24"/>
+                <w:lang w:val="en-US"/>
+              </w:rPr>
+              <w:t>M</w:t>
+            </w:r>
+            <w:r>
+              <w:rPr>
+                <w:sz w:val="24"/>
+                <w:szCs w:val="24"/>
+                <w:lang w:val="en-US"/>
+              </w:rPr>
+              <w:t>icrosoft</w:t>
+            </w:r>
+            <w:r>
+              <w:rPr>
+                <w:sz w:val="24"/>
+                <w:szCs w:val="24"/>
+                <w:lang w:val="en-US"/>
+              </w:rPr>
+              <w:t xml:space="preserve"> link error:</w:t>
+            </w:r>
+            <w:r>
+              <w:rPr>
+                <w:sz w:val="24"/>
+                <w:szCs w:val="24"/>
+                <w:lang w:val="en-US"/>
+              </w:rPr>
+              <w:br/>
+            </w:r>
+            <w:r>
+              <w:rPr>
+                <w:sz w:val="24"/>
+                <w:szCs w:val="24"/>
+                <w:lang w:val="en-US"/>
+              </w:rPr>
+              <w:t>https://support.microsoft.com/en-us/help/917607/feature-not-included-help-not-supported-error-opening-help-windows</w:t>
+            </w:r>
+          </w:p>
+        </w:tc>
+        <w:tc>
+          <w:tcPr>
+            <w:tcW w:w="2492" w:type="dxa"/>
+            <w:shd w:val="clear" w:color="auto" w:fill="FFFF00"/>
+          </w:tcPr>
+          <w:p>
+            <w:pPr>
+              <w:ind w:firstLine="0"/>
+              <w:rPr>
+                <w:sz w:val="24"/>
+                <w:szCs w:val="24"/>
+                <w:lang w:val="en-US"/>
+              </w:rPr>
+            </w:pPr>
+            <w:r>
+              <w:rPr>
+                <w:sz w:val="24"/>
+                <w:szCs w:val="24"/>
+                <w:lang w:val="en-US"/>
+              </w:rPr>
+              <w:t>Information about selected item</w:t>
+            </w:r>
+          </w:p>
+        </w:tc>
+      </w:tr>
+      <w:tr>
+        <w:tc>
+          <w:tcPr>
+            <w:tcW w:w="549" w:type="dxa"/>
+            <w:shd w:val="clear" w:color="auto" w:fill="FFFF00"/>
+          </w:tcPr>
+          <w:p>
+            <w:pPr>
+              <w:ind w:firstLine="0"/>
+              <w:rPr>
+                <w:sz w:val="24"/>
+                <w:szCs w:val="24"/>
+              </w:rPr>
+            </w:pPr>
+            <w:r>
+              <w:rPr>
+                <w:sz w:val="24"/>
+                <w:szCs w:val="24"/>
+              </w:rPr>
+              <w:t>6</w:t>
+            </w:r>
+          </w:p>
+        </w:tc>
+        <w:tc>
+          <w:tcPr>
+            <w:tcW w:w="2707" w:type="dxa"/>
+            <w:shd w:val="clear" w:color="auto" w:fill="FFFF00"/>
+          </w:tcPr>
+          <w:p>
+            <w:pPr>
+              <w:ind w:firstLine="0"/>
+              <w:rPr>
+                <w:sz w:val="24"/>
+                <w:szCs w:val="24"/>
+                <w:lang w:val="en-US"/>
+              </w:rPr>
+            </w:pPr>
+            <w:r>
+              <w:rPr>
+                <w:sz w:val="24"/>
+                <w:szCs w:val="24"/>
+                <w:lang w:val="en-US"/>
+              </w:rPr>
+              <w:t xml:space="preserve">Launch program, </w:t>
+            </w:r>
+            <w:r>
+              <w:rPr>
+                <w:sz w:val="24"/>
+                <w:szCs w:val="24"/>
+                <w:lang w:val="en-US"/>
+              </w:rPr>
+              <w:t>select the “?” button near the close button</w:t>
+            </w:r>
+            <w:r>
+              <w:rPr>
+                <w:sz w:val="24"/>
+                <w:szCs w:val="24"/>
+                <w:lang w:val="en-US"/>
+              </w:rPr>
+              <w:t xml:space="preserve">, </w:t>
+            </w:r>
+            <w:r>
+              <w:rPr>
+                <w:sz w:val="24"/>
+                <w:szCs w:val="24"/>
+                <w:lang w:val="en-US"/>
+              </w:rPr>
+              <w:t xml:space="preserve">choose any </w:t>
+            </w:r>
+            <w:r>
+              <w:rPr>
+                <w:sz w:val="24"/>
+                <w:szCs w:val="24"/>
+                <w:lang w:val="en-US"/>
+              </w:rPr>
+              <w:t>non</w:t>
+            </w:r>
+            <w:r>
+              <w:rPr>
+                <w:sz w:val="24"/>
+                <w:szCs w:val="24"/>
+                <w:lang w:val="en-US"/>
+              </w:rPr>
+              <w:t>selectable item</w:t>
+            </w:r>
+            <w:r>
+              <w:rPr>
+                <w:sz w:val="24"/>
+                <w:szCs w:val="24"/>
+                <w:lang w:val="en-US"/>
+              </w:rPr>
+              <w:t>(e.g. name of the items in the check box or select box, comments or other labels in the app window</w:t>
+            </w:r>
+          </w:p>
+        </w:tc>
+        <w:tc>
+          <w:tcPr>
+            <w:tcW w:w="3597" w:type="dxa"/>
+            <w:shd w:val="clear" w:color="auto" w:fill="FFFF00"/>
+          </w:tcPr>
+          <w:p>
+            <w:pPr>
+              <w:ind w:firstLine="0"/>
+              <w:rPr>
+                <w:sz w:val="24"/>
+                <w:szCs w:val="24"/>
+                <w:lang w:val="en-US"/>
+              </w:rPr>
+            </w:pPr>
+            <w:r>
+              <w:rPr>
+                <w:sz w:val="24"/>
+                <w:szCs w:val="24"/>
+                <w:lang w:val="en-US"/>
+              </w:rPr>
+              <w:t>Nothing happens</w:t>
+            </w:r>
+          </w:p>
+        </w:tc>
+        <w:tc>
+          <w:tcPr>
+            <w:tcW w:w="2492" w:type="dxa"/>
+            <w:shd w:val="clear" w:color="auto" w:fill="FFFF00"/>
+          </w:tcPr>
+          <w:p>
+            <w:pPr>
+              <w:ind w:firstLine="0"/>
+              <w:rPr>
+                <w:sz w:val="24"/>
+                <w:szCs w:val="24"/>
+                <w:lang w:val="en-US"/>
+              </w:rPr>
+            </w:pPr>
+            <w:r>
+              <w:rPr>
+                <w:sz w:val="24"/>
+                <w:szCs w:val="24"/>
+                <w:lang w:val="en-US"/>
+              </w:rPr>
+              <w:t>Information about selected item</w:t>
+            </w:r>
+          </w:p>
+        </w:tc>
+      </w:tr>
+      <w:tr>
+        <w:tc>
+          <w:tcPr>
+            <w:tcW w:w="549" w:type="dxa"/>
+            <w:shd w:val="clear" w:color="auto" w:fill="FFFF00"/>
+          </w:tcPr>
+          <w:p>
+            <w:pPr>
+              <w:ind w:firstLine="0"/>
+              <w:rPr>
+                <w:sz w:val="24"/>
+                <w:szCs w:val="24"/>
+              </w:rPr>
+            </w:pPr>
+            <w:r>
+              <w:rPr>
+                <w:sz w:val="24"/>
+                <w:szCs w:val="24"/>
+              </w:rPr>
+              <w:t>7</w:t>
+            </w:r>
+          </w:p>
+        </w:tc>
+        <w:tc>
+          <w:tcPr>
+            <w:tcW w:w="2707" w:type="dxa"/>
+            <w:shd w:val="clear" w:color="auto" w:fill="FFFF00"/>
+          </w:tcPr>
+          <w:p>
+            <w:pPr>
+              <w:ind w:firstLine="0"/>
+              <w:rPr>
+                <w:sz w:val="24"/>
+                <w:szCs w:val="24"/>
+                <w:lang w:val="en-US"/>
+              </w:rPr>
+            </w:pPr>
+            <w:r>
+              <w:rPr>
+                <w:sz w:val="24"/>
+                <w:szCs w:val="24"/>
+                <w:lang w:val="en-US"/>
+              </w:rPr>
+              <w:t xml:space="preserve">Launch </w:t>
+            </w:r>
+            <w:r>
+              <w:rPr>
+                <w:sz w:val="24"/>
+                <w:szCs w:val="24"/>
+                <w:lang w:val="en-US"/>
+              </w:rPr>
+              <w:t xml:space="preserve">setup </w:t>
+            </w:r>
+            <w:r>
+              <w:rPr>
+                <w:sz w:val="24"/>
+                <w:szCs w:val="24"/>
+                <w:lang w:val="en-US"/>
+              </w:rPr>
+              <w:t>program</w:t>
+            </w:r>
+            <w:r>
+              <w:rPr>
+                <w:sz w:val="24"/>
+                <w:szCs w:val="24"/>
+                <w:lang w:val="en-US"/>
+              </w:rPr>
+              <w:t xml:space="preserve">, exit before the installation </w:t>
+            </w:r>
+          </w:p>
+        </w:tc>
+        <w:tc>
+          <w:tcPr>
+            <w:tcW w:w="3597" w:type="dxa"/>
+            <w:shd w:val="clear" w:color="auto" w:fill="FFFF00"/>
+          </w:tcPr>
+          <w:p>
+            <w:pPr>
+              <w:ind w:firstLine="0"/>
+              <w:rPr>
+                <w:sz w:val="24"/>
+                <w:szCs w:val="24"/>
+                <w:lang w:val="en-US"/>
+              </w:rPr>
+            </w:pPr>
+            <w:r>
+              <w:rPr>
+                <w:sz w:val="24"/>
+                <w:szCs w:val="24"/>
+                <w:lang w:val="en-US"/>
+              </w:rPr>
+              <w:t>Error message about the installation abort</w:t>
+            </w:r>
+          </w:p>
+        </w:tc>
+        <w:tc>
+          <w:tcPr>
+            <w:tcW w:w="2492" w:type="dxa"/>
+            <w:shd w:val="clear" w:color="auto" w:fill="FFFF00"/>
+          </w:tcPr>
+          <w:p>
+            <w:pPr>
+              <w:ind w:firstLine="0"/>
+              <w:rPr>
+                <w:sz w:val="24"/>
+                <w:szCs w:val="24"/>
+                <w:lang w:val="en-US"/>
+              </w:rPr>
+            </w:pPr>
+            <w:r>
+              <w:rPr>
+                <w:sz w:val="24"/>
+                <w:szCs w:val="24"/>
+                <w:lang w:val="en-US"/>
+              </w:rPr>
+              <w:t>No error messages</w:t>
+            </w:r>
+          </w:p>
+        </w:tc>
+      </w:tr>
+      <w:tr>
+        <w:tc>
+          <w:tcPr>
+            <w:tcW w:w="549" w:type="dxa"/>
+            <w:shd w:val="clear" w:color="auto" w:fill="FFFF00"/>
+          </w:tcPr>
+          <w:p>
+            <w:pPr>
+              <w:ind w:firstLine="0"/>
+              <w:rPr>
+                <w:sz w:val="24"/>
+                <w:szCs w:val="24"/>
+              </w:rPr>
+            </w:pPr>
+            <w:r>
+              <w:rPr>
+                <w:sz w:val="24"/>
+                <w:szCs w:val="24"/>
+              </w:rPr>
+              <w:t>8</w:t>
+            </w:r>
+          </w:p>
+        </w:tc>
+        <w:tc>
+          <w:tcPr>
+            <w:tcW w:w="2707" w:type="dxa"/>
+            <w:shd w:val="clear" w:color="auto" w:fill="FFFF00"/>
+          </w:tcPr>
+          <w:p>
+            <w:pPr>
+              <w:ind w:firstLine="0"/>
+              <w:rPr>
+                <w:sz w:val="24"/>
+                <w:szCs w:val="24"/>
+                <w:lang w:val="en-US"/>
+              </w:rPr>
+            </w:pPr>
+            <w:r>
+              <w:rPr>
+                <w:sz w:val="24"/>
+                <w:szCs w:val="24"/>
+                <w:lang w:val="en-US"/>
+              </w:rPr>
+              <w:t>Launch program</w:t>
+            </w:r>
+            <w:r>
+              <w:rPr>
+                <w:sz w:val="24"/>
+                <w:szCs w:val="24"/>
+                <w:lang w:val="en-US"/>
+              </w:rPr>
+              <w:t xml:space="preserve">, </w:t>
+            </w:r>
+            <w:r>
+              <w:rPr>
+                <w:sz w:val="24"/>
+                <w:szCs w:val="24"/>
+                <w:lang w:val="en-US"/>
+              </w:rPr>
+              <w:t>select range type “    “</w:t>
+            </w:r>
+          </w:p>
+        </w:tc>
+        <w:tc>
+          <w:tcPr>
+            <w:tcW w:w="3597" w:type="dxa"/>
+            <w:shd w:val="clear" w:color="auto" w:fill="FFFF00"/>
+          </w:tcPr>
+          <w:p>
+            <w:pPr>
+              <w:ind w:firstLine="0"/>
+              <w:rPr>
+                <w:sz w:val="24"/>
+                <w:szCs w:val="24"/>
+                <w:lang w:val="en-US"/>
+              </w:rPr>
+            </w:pPr>
+            <w:r>
+              <w:rPr>
+                <w:sz w:val="24"/>
+                <w:szCs w:val="24"/>
+                <w:lang w:val="en-US"/>
+              </w:rPr>
+              <w:t xml:space="preserve">List did not changed </w:t>
+            </w:r>
+          </w:p>
+        </w:tc>
+        <w:tc>
+          <w:tcPr>
+            <w:tcW w:w="2492" w:type="dxa"/>
+            <w:shd w:val="clear" w:color="auto" w:fill="FFFF00"/>
+          </w:tcPr>
+          <w:p>
+            <w:pPr>
+              <w:ind w:firstLine="0"/>
+              <w:rPr>
+                <w:sz w:val="24"/>
+                <w:szCs w:val="24"/>
+                <w:lang w:val="en-US"/>
+              </w:rPr>
+            </w:pPr>
+            <w:r>
+              <w:rPr>
+                <w:sz w:val="24"/>
+                <w:szCs w:val="24"/>
+                <w:lang w:val="en-US"/>
+              </w:rPr>
+              <w:t>No data as “&lt;none&gt;” range or every element according to the selected symbols and the range “All”</w:t>
+            </w:r>
+          </w:p>
+        </w:tc>
+      </w:tr>
+      <w:tr>
+        <w:tc>
+          <w:tcPr>
+            <w:tcW w:w="549" w:type="dxa"/>
             <w:shd w:val="clear" w:color="auto" w:fill="FFC000"/>
           </w:tcPr>
           <w:p>
@@ -2801,40 +3210,20 @@
               <w:rPr>
                 <w:sz w:val="24"/>
                 <w:szCs w:val="24"/>
-                <w:lang w:val="en-US"/>
-              </w:rPr>
-            </w:pPr>
-            <w:r>
-              <w:rPr>
-                <w:sz w:val="24"/>
-                <w:szCs w:val="24"/>
-                <w:lang w:val="en-US"/>
-              </w:rPr>
-              <w:t xml:space="preserve">Launch program, </w:t>
-            </w:r>
-            <w:proofErr w:type="gramStart"/>
-            <w:r>
-              <w:rPr>
-                <w:sz w:val="24"/>
-                <w:szCs w:val="24"/>
-                <w:lang w:val="en-US"/>
-              </w:rPr>
-              <w:t>Add</w:t>
-            </w:r>
-            <w:proofErr w:type="gramEnd"/>
-            <w:r>
-              <w:rPr>
-                <w:sz w:val="24"/>
-                <w:szCs w:val="24"/>
-                <w:lang w:val="en-US"/>
-              </w:rPr>
-              <w:t xml:space="preserve"> to list complex data containing both numeric and alphabetic data, e.g. “a1”</w:t>
-            </w:r>
-          </w:p>
-        </w:tc>
-        <w:tc>
-          <w:tcPr>
-            <w:tcW w:w="3429" w:type="dxa"/>
+              </w:rPr>
+            </w:pPr>
+            <w:r>
+              <w:rPr>
+                <w:sz w:val="24"/>
+                <w:szCs w:val="24"/>
+              </w:rPr>
+              <w:t>9</w:t>
+            </w:r>
+          </w:p>
+        </w:tc>
+        <w:tc>
+          <w:tcPr>
+            <w:tcW w:w="2707" w:type="dxa"/>
             <w:shd w:val="clear" w:color="auto" w:fill="FFC000"/>
           </w:tcPr>
           <w:p>
@@ -2852,7 +3241,55 @@
                 <w:szCs w:val="24"/>
                 <w:lang w:val="en-US"/>
               </w:rPr>
-              <w:t>Detected as an alphabetic</w:t>
+              <w:t>Launch program,</w:t>
+            </w:r>
+            <w:r>
+              <w:rPr>
+                <w:sz w:val="24"/>
+                <w:szCs w:val="24"/>
+                <w:lang w:val="en-US"/>
+              </w:rPr>
+              <w:t xml:space="preserve"> add some data manually</w:t>
+            </w:r>
+            <w:r>
+              <w:rPr>
+                <w:sz w:val="24"/>
+                <w:szCs w:val="24"/>
+                <w:lang w:val="en-US"/>
+              </w:rPr>
+              <w:t xml:space="preserve"> or open lbx file and change some data, choose File, Open…</w:t>
+            </w:r>
+            <w:r>
+              <w:rPr>
+                <w:sz w:val="24"/>
+                <w:szCs w:val="24"/>
+                <w:lang w:val="en-US"/>
+              </w:rPr>
+              <w:t xml:space="preserve"> </w:t>
+            </w:r>
+          </w:p>
+        </w:tc>
+        <w:tc>
+          <w:tcPr>
+            <w:tcW w:w="3597" w:type="dxa"/>
+            <w:shd w:val="clear" w:color="auto" w:fill="FFC000"/>
+          </w:tcPr>
+          <w:p>
+            <w:pPr>
+              <w:ind w:firstLine="0"/>
+              <w:rPr>
+                <w:sz w:val="24"/>
+                <w:szCs w:val="24"/>
+                <w:lang w:val="en-US"/>
+              </w:rPr>
+            </w:pPr>
+            <w:r>
+              <w:rPr>
+                <w:sz w:val="24"/>
+                <w:szCs w:val="24"/>
+                <w:lang w:val="en-US"/>
+              </w:rPr>
+              <w:t>Message about saving the file did not appear, unsaved data was lost</w:t>
             </w:r>
           </w:p>
         </w:tc>
@@ -2876,25 +3313,15 @@
                 <w:szCs w:val="24"/>
                 <w:lang w:val="en-US"/>
               </w:rPr>
-              <w:t xml:space="preserve">Shouldn’t be selected as </w:t>
-            </w:r>
-            <w:proofErr w:type="gramStart"/>
-            <w:r>
-              <w:rPr>
-                <w:sz w:val="24"/>
-                <w:szCs w:val="24"/>
-                <w:lang w:val="en-US"/>
-              </w:rPr>
-              <w:t>a</w:t>
-            </w:r>
-            <w:proofErr w:type="gramEnd"/>
-            <w:r>
-              <w:rPr>
-                <w:sz w:val="24"/>
-                <w:szCs w:val="24"/>
-                <w:lang w:val="en-US"/>
-              </w:rPr>
-              <w:t xml:space="preserve"> alphabetic or numeric data (e.g. “1a”)</w:t>
+              <w:t xml:space="preserve">Message about saving the file appeared, unsaved data </w:t>
+            </w:r>
+            <w:r>
+              <w:rPr>
+                <w:sz w:val="24"/>
+                <w:szCs w:val="24"/>
+                <w:lang w:val="en-US"/>
+              </w:rPr>
+              <w:t>was saved</w:t>
             </w:r>
           </w:p>
         </w:tc>
@@ -2903,6 +3330,775 @@
         <w:tc>
           <w:tcPr>
             <w:tcW w:w="549" w:type="dxa"/>
+            <w:shd w:val="clear" w:color="auto" w:fill="FFC000"/>
+          </w:tcPr>
+          <w:p>
+            <w:pPr>
+              <w:ind w:firstLine="0"/>
+              <w:rPr>
+                <w:sz w:val="24"/>
+                <w:szCs w:val="24"/>
+              </w:rPr>
+            </w:pPr>
+            <w:r>
+              <w:rPr>
+                <w:sz w:val="24"/>
+                <w:szCs w:val="24"/>
+              </w:rPr>
+              <w:t>10</w:t>
+            </w:r>
+          </w:p>
+        </w:tc>
+        <w:tc>
+          <w:tcPr>
+            <w:tcW w:w="2707" w:type="dxa"/>
+            <w:shd w:val="clear" w:color="auto" w:fill="FFC000"/>
+          </w:tcPr>
+          <w:p>
+            <w:pPr>
+              <w:ind w:firstLine="0"/>
+              <w:rPr>
+                <w:sz w:val="24"/>
+                <w:szCs w:val="24"/>
+                <w:lang w:val="en-US"/>
+              </w:rPr>
+            </w:pPr>
+            <w:r>
+              <w:rPr>
+                <w:sz w:val="24"/>
+                <w:szCs w:val="24"/>
+                <w:lang w:val="en-US"/>
+              </w:rPr>
+              <w:t>Launch program,</w:t>
+            </w:r>
+            <w:r>
+              <w:rPr>
+                <w:sz w:val="24"/>
+                <w:szCs w:val="24"/>
+                <w:lang w:val="en-US"/>
+              </w:rPr>
+              <w:t xml:space="preserve"> add some data manually,  select File, Open…, close the opened window without selecting any file, change the </w:t>
+            </w:r>
+            <w:r>
+              <w:rPr>
+                <w:sz w:val="24"/>
+                <w:szCs w:val="24"/>
+                <w:lang w:val="en-US"/>
+              </w:rPr>
+              <w:t>S</w:t>
+            </w:r>
+            <w:r>
+              <w:rPr>
+                <w:sz w:val="24"/>
+                <w:szCs w:val="24"/>
+                <w:lang w:val="en-US"/>
+              </w:rPr>
+              <w:t>ymbols</w:t>
+            </w:r>
+            <w:r>
+              <w:rPr>
+                <w:sz w:val="24"/>
+                <w:szCs w:val="24"/>
+                <w:lang w:val="en-US"/>
+              </w:rPr>
+              <w:t xml:space="preserve"> checks</w:t>
+            </w:r>
+          </w:p>
+        </w:tc>
+        <w:tc>
+          <w:tcPr>
+            <w:tcW w:w="3597" w:type="dxa"/>
+            <w:shd w:val="clear" w:color="auto" w:fill="FFC000"/>
+          </w:tcPr>
+          <w:p>
+            <w:pPr>
+              <w:ind w:firstLine="0"/>
+              <w:rPr>
+                <w:sz w:val="24"/>
+                <w:szCs w:val="24"/>
+                <w:lang w:val="en-US"/>
+              </w:rPr>
+            </w:pPr>
+            <w:r>
+              <w:rPr>
+                <w:sz w:val="24"/>
+                <w:szCs w:val="24"/>
+                <w:lang w:val="en-US"/>
+              </w:rPr>
+              <w:t>Data was not deleted</w:t>
+            </w:r>
+          </w:p>
+        </w:tc>
+        <w:tc>
+          <w:tcPr>
+            <w:tcW w:w="2492" w:type="dxa"/>
+            <w:shd w:val="clear" w:color="auto" w:fill="FFC000"/>
+          </w:tcPr>
+          <w:p>
+            <w:pPr>
+              <w:ind w:firstLine="0"/>
+              <w:rPr>
+                <w:sz w:val="24"/>
+                <w:szCs w:val="24"/>
+                <w:lang w:val="en-US"/>
+              </w:rPr>
+            </w:pPr>
+            <w:r>
+              <w:rPr>
+                <w:sz w:val="24"/>
+                <w:szCs w:val="24"/>
+                <w:lang w:val="en-US"/>
+              </w:rPr>
+              <w:t>Data was deleted</w:t>
+            </w:r>
+          </w:p>
+        </w:tc>
+      </w:tr>
+      <w:tr>
+        <w:tc>
+          <w:tcPr>
+            <w:tcW w:w="549" w:type="dxa"/>
+            <w:shd w:val="clear" w:color="auto" w:fill="FFC000"/>
+          </w:tcPr>
+          <w:p>
+            <w:pPr>
+              <w:ind w:firstLine="0"/>
+              <w:rPr>
+                <w:sz w:val="24"/>
+                <w:szCs w:val="24"/>
+              </w:rPr>
+            </w:pPr>
+            <w:r>
+              <w:rPr>
+                <w:sz w:val="24"/>
+                <w:szCs w:val="24"/>
+              </w:rPr>
+              <w:lastRenderedPageBreak/>
+              <w:t>11</w:t>
+            </w:r>
+          </w:p>
+        </w:tc>
+        <w:tc>
+          <w:tcPr>
+            <w:tcW w:w="2707" w:type="dxa"/>
+            <w:shd w:val="clear" w:color="auto" w:fill="FFC000"/>
+          </w:tcPr>
+          <w:p>
+            <w:pPr>
+              <w:ind w:firstLine="0"/>
+              <w:rPr>
+                <w:sz w:val="24"/>
+                <w:szCs w:val="24"/>
+                <w:lang w:val="en-US"/>
+              </w:rPr>
+            </w:pPr>
+            <w:r>
+              <w:rPr>
+                <w:sz w:val="24"/>
+                <w:szCs w:val="24"/>
+                <w:lang w:val="en-US"/>
+              </w:rPr>
+              <w:t>Launch program,</w:t>
+            </w:r>
+            <w:r>
+              <w:rPr>
+                <w:sz w:val="24"/>
+                <w:szCs w:val="24"/>
+                <w:lang w:val="en-US"/>
+              </w:rPr>
+              <w:t xml:space="preserve"> </w:t>
+            </w:r>
+            <w:r>
+              <w:rPr>
+                <w:sz w:val="24"/>
+                <w:szCs w:val="24"/>
+                <w:lang w:val="en-US"/>
+              </w:rPr>
+              <w:t>add some data</w:t>
+            </w:r>
+            <w:r>
+              <w:rPr>
+                <w:sz w:val="24"/>
+                <w:szCs w:val="24"/>
+                <w:lang w:val="en-US"/>
+              </w:rPr>
+              <w:t xml:space="preserve"> </w:t>
+            </w:r>
+            <w:r>
+              <w:rPr>
+                <w:sz w:val="24"/>
+                <w:szCs w:val="24"/>
+                <w:lang w:val="en-US"/>
+              </w:rPr>
+              <w:t>manually</w:t>
+            </w:r>
+            <w:r>
+              <w:rPr>
+                <w:sz w:val="24"/>
+                <w:szCs w:val="24"/>
+                <w:lang w:val="en-US"/>
+              </w:rPr>
+              <w:t>,  select F</w:t>
+            </w:r>
+            <w:r>
+              <w:rPr>
+                <w:sz w:val="24"/>
+                <w:szCs w:val="24"/>
+                <w:lang w:val="en-US"/>
+              </w:rPr>
+              <w:t>ile</w:t>
+            </w:r>
+            <w:r>
+              <w:rPr>
+                <w:sz w:val="24"/>
+                <w:szCs w:val="24"/>
+                <w:lang w:val="en-US"/>
+              </w:rPr>
+              <w:t>, Open…, close the opened window without selecting any file, change the sort order</w:t>
+            </w:r>
+          </w:p>
+        </w:tc>
+        <w:tc>
+          <w:tcPr>
+            <w:tcW w:w="3597" w:type="dxa"/>
+            <w:shd w:val="clear" w:color="auto" w:fill="FFC000"/>
+          </w:tcPr>
+          <w:p>
+            <w:pPr>
+              <w:ind w:firstLine="0"/>
+              <w:rPr>
+                <w:sz w:val="24"/>
+                <w:szCs w:val="24"/>
+                <w:lang w:val="en-US"/>
+              </w:rPr>
+            </w:pPr>
+            <w:r>
+              <w:rPr>
+                <w:sz w:val="24"/>
+                <w:szCs w:val="24"/>
+                <w:lang w:val="en-US"/>
+              </w:rPr>
+              <w:t>Data was not deleted</w:t>
+            </w:r>
+          </w:p>
+        </w:tc>
+        <w:tc>
+          <w:tcPr>
+            <w:tcW w:w="2492" w:type="dxa"/>
+            <w:shd w:val="clear" w:color="auto" w:fill="FFC000"/>
+          </w:tcPr>
+          <w:p>
+            <w:pPr>
+              <w:ind w:firstLine="0"/>
+              <w:rPr>
+                <w:sz w:val="24"/>
+                <w:szCs w:val="24"/>
+                <w:lang w:val="en-US"/>
+              </w:rPr>
+            </w:pPr>
+            <w:r>
+              <w:rPr>
+                <w:sz w:val="24"/>
+                <w:szCs w:val="24"/>
+                <w:lang w:val="en-US"/>
+              </w:rPr>
+              <w:t>Data was deleted</w:t>
+            </w:r>
+          </w:p>
+        </w:tc>
+      </w:tr>
+      <w:tr>
+        <w:tc>
+          <w:tcPr>
+            <w:tcW w:w="549" w:type="dxa"/>
+            <w:shd w:val="clear" w:color="auto" w:fill="FFC000"/>
+          </w:tcPr>
+          <w:p>
+            <w:pPr>
+              <w:ind w:firstLine="0"/>
+              <w:rPr>
+                <w:sz w:val="24"/>
+                <w:szCs w:val="24"/>
+                <w:lang w:val="en-US"/>
+              </w:rPr>
+            </w:pPr>
+            <w:r>
+              <w:rPr>
+                <w:sz w:val="24"/>
+                <w:szCs w:val="24"/>
+                <w:lang w:val="en-US"/>
+              </w:rPr>
+              <w:t>12</w:t>
+            </w:r>
+          </w:p>
+        </w:tc>
+        <w:tc>
+          <w:tcPr>
+            <w:tcW w:w="2707" w:type="dxa"/>
+            <w:shd w:val="clear" w:color="auto" w:fill="FFC000"/>
+          </w:tcPr>
+          <w:p>
+            <w:pPr>
+              <w:ind w:firstLine="0"/>
+              <w:rPr>
+                <w:sz w:val="24"/>
+                <w:szCs w:val="24"/>
+                <w:lang w:val="en-US"/>
+              </w:rPr>
+            </w:pPr>
+            <w:r>
+              <w:rPr>
+                <w:sz w:val="24"/>
+                <w:szCs w:val="24"/>
+                <w:lang w:val="en-US"/>
+              </w:rPr>
+              <w:t xml:space="preserve">Launch program, </w:t>
+            </w:r>
+            <w:r>
+              <w:rPr>
+                <w:sz w:val="24"/>
+                <w:szCs w:val="24"/>
+                <w:lang w:val="en-US"/>
+              </w:rPr>
+              <w:t>Set  unchecked the  Alphabetic and checked Numeric checkboxes,  change numeric to the unchecked, change the Sort Order position</w:t>
+            </w:r>
+            <w:r>
+              <w:rPr>
+                <w:sz w:val="24"/>
+                <w:szCs w:val="24"/>
+                <w:lang w:val="en-US"/>
+              </w:rPr>
+              <w:t>.</w:t>
+            </w:r>
+          </w:p>
+        </w:tc>
+        <w:tc>
+          <w:tcPr>
+            <w:tcW w:w="3597" w:type="dxa"/>
+            <w:shd w:val="clear" w:color="auto" w:fill="FFC000"/>
+          </w:tcPr>
+          <w:p>
+            <w:pPr>
+              <w:ind w:firstLine="0"/>
+              <w:rPr>
+                <w:sz w:val="24"/>
+                <w:szCs w:val="24"/>
+                <w:lang w:val="en-US"/>
+              </w:rPr>
+            </w:pPr>
+            <w:r>
+              <w:rPr>
+                <w:sz w:val="24"/>
+                <w:szCs w:val="24"/>
+                <w:lang w:val="en-US"/>
+              </w:rPr>
+              <w:t>Numeric data changed the sort order</w:t>
+            </w:r>
+          </w:p>
+        </w:tc>
+        <w:tc>
+          <w:tcPr>
+            <w:tcW w:w="2492" w:type="dxa"/>
+            <w:shd w:val="clear" w:color="auto" w:fill="FFC000"/>
+          </w:tcPr>
+          <w:p>
+            <w:pPr>
+              <w:ind w:firstLine="0"/>
+              <w:rPr>
+                <w:sz w:val="24"/>
+                <w:szCs w:val="24"/>
+                <w:lang w:val="en-US"/>
+              </w:rPr>
+            </w:pPr>
+            <w:r>
+              <w:rPr>
+                <w:sz w:val="24"/>
+                <w:szCs w:val="24"/>
+                <w:lang w:val="en-US"/>
+              </w:rPr>
+              <w:t>Numeric data</w:t>
+            </w:r>
+            <w:r>
+              <w:rPr>
+                <w:sz w:val="24"/>
+                <w:szCs w:val="24"/>
+                <w:lang w:val="en-US"/>
+              </w:rPr>
+              <w:t xml:space="preserve"> is sorted ascending only</w:t>
+            </w:r>
+          </w:p>
+        </w:tc>
+      </w:tr>
+      <w:tr>
+        <w:tc>
+          <w:tcPr>
+            <w:tcW w:w="549" w:type="dxa"/>
+            <w:shd w:val="clear" w:color="auto" w:fill="FFC000"/>
+          </w:tcPr>
+          <w:p>
+            <w:pPr>
+              <w:ind w:firstLine="0"/>
+              <w:rPr>
+                <w:sz w:val="24"/>
+                <w:szCs w:val="24"/>
+                <w:lang w:val="en-US"/>
+              </w:rPr>
+            </w:pPr>
+            <w:r>
+              <w:rPr>
+                <w:sz w:val="24"/>
+                <w:szCs w:val="24"/>
+                <w:lang w:val="en-US"/>
+              </w:rPr>
+              <w:t>13</w:t>
+            </w:r>
+          </w:p>
+        </w:tc>
+        <w:tc>
+          <w:tcPr>
+            <w:tcW w:w="2707" w:type="dxa"/>
+            <w:shd w:val="clear" w:color="auto" w:fill="FFC000"/>
+          </w:tcPr>
+          <w:p>
+            <w:pPr>
+              <w:ind w:firstLine="0"/>
+              <w:rPr>
+                <w:sz w:val="24"/>
+                <w:szCs w:val="24"/>
+                <w:lang w:val="en-US"/>
+              </w:rPr>
+            </w:pPr>
+            <w:r>
+              <w:rPr>
+                <w:sz w:val="24"/>
+                <w:szCs w:val="24"/>
+                <w:lang w:val="en-US"/>
+              </w:rPr>
+              <w:t xml:space="preserve">Launch program, </w:t>
+            </w:r>
+            <w:r>
+              <w:rPr>
+                <w:sz w:val="24"/>
+                <w:szCs w:val="24"/>
+                <w:lang w:val="en-US"/>
+              </w:rPr>
+              <w:t>Set</w:t>
+            </w:r>
+            <w:r>
+              <w:rPr>
+                <w:sz w:val="24"/>
+                <w:szCs w:val="24"/>
+                <w:lang w:val="en-US"/>
+              </w:rPr>
+              <w:t xml:space="preserve"> </w:t>
+            </w:r>
+            <w:r>
+              <w:rPr>
+                <w:sz w:val="24"/>
+                <w:szCs w:val="24"/>
+                <w:lang w:val="en-US"/>
+              </w:rPr>
+              <w:t xml:space="preserve"> unchecked the  Alphabetic and </w:t>
+            </w:r>
+            <w:r>
+              <w:rPr>
+                <w:sz w:val="24"/>
+                <w:szCs w:val="24"/>
+                <w:lang w:val="en-US"/>
+              </w:rPr>
+              <w:t xml:space="preserve">checked </w:t>
+            </w:r>
+            <w:r>
+              <w:rPr>
+                <w:sz w:val="24"/>
+                <w:szCs w:val="24"/>
+                <w:lang w:val="en-US"/>
+              </w:rPr>
+              <w:t xml:space="preserve">Numeric checkboxes, </w:t>
+            </w:r>
+            <w:r>
+              <w:rPr>
+                <w:sz w:val="24"/>
+                <w:szCs w:val="24"/>
+                <w:lang w:val="en-US"/>
+              </w:rPr>
+              <w:t xml:space="preserve"> change Numeric to the unchecked, </w:t>
+            </w:r>
+            <w:r>
+              <w:rPr>
+                <w:sz w:val="24"/>
+                <w:szCs w:val="24"/>
+                <w:lang w:val="en-US"/>
+              </w:rPr>
+              <w:t>change the Sort Order position</w:t>
+            </w:r>
+          </w:p>
+        </w:tc>
+        <w:tc>
+          <w:tcPr>
+            <w:tcW w:w="3597" w:type="dxa"/>
+            <w:shd w:val="clear" w:color="auto" w:fill="FFC000"/>
+          </w:tcPr>
+          <w:p>
+            <w:pPr>
+              <w:ind w:firstLine="0"/>
+              <w:rPr>
+                <w:sz w:val="24"/>
+                <w:szCs w:val="24"/>
+                <w:lang w:val="en-US"/>
+              </w:rPr>
+            </w:pPr>
+            <w:r>
+              <w:rPr>
+                <w:sz w:val="24"/>
+                <w:szCs w:val="24"/>
+                <w:lang w:val="en-US"/>
+              </w:rPr>
+              <w:t>No data shown</w:t>
+            </w:r>
+          </w:p>
+        </w:tc>
+        <w:tc>
+          <w:tcPr>
+            <w:tcW w:w="2492" w:type="dxa"/>
+            <w:shd w:val="clear" w:color="auto" w:fill="FFC000"/>
+          </w:tcPr>
+          <w:p>
+            <w:pPr>
+              <w:ind w:firstLine="0"/>
+              <w:rPr>
+                <w:sz w:val="24"/>
+                <w:szCs w:val="24"/>
+                <w:lang w:val="en-US"/>
+              </w:rPr>
+            </w:pPr>
+            <w:r>
+              <w:rPr>
+                <w:sz w:val="24"/>
+                <w:szCs w:val="24"/>
+                <w:lang w:val="en-US"/>
+              </w:rPr>
+              <w:t>Numeric data shown</w:t>
+            </w:r>
+          </w:p>
+        </w:tc>
+      </w:tr>
+      <w:tr>
+        <w:tc>
+          <w:tcPr>
+            <w:tcW w:w="549" w:type="dxa"/>
+            <w:shd w:val="clear" w:color="auto" w:fill="FFC000"/>
+          </w:tcPr>
+          <w:p>
+            <w:pPr>
+              <w:ind w:firstLine="0"/>
+              <w:rPr>
+                <w:sz w:val="24"/>
+                <w:szCs w:val="24"/>
+                <w:lang w:val="en-US"/>
+              </w:rPr>
+            </w:pPr>
+            <w:r>
+              <w:rPr>
+                <w:sz w:val="24"/>
+                <w:szCs w:val="24"/>
+                <w:lang w:val="en-US"/>
+              </w:rPr>
+              <w:t>14</w:t>
+            </w:r>
+          </w:p>
+        </w:tc>
+        <w:tc>
+          <w:tcPr>
+            <w:tcW w:w="2707" w:type="dxa"/>
+            <w:shd w:val="clear" w:color="auto" w:fill="FFC000"/>
+          </w:tcPr>
+          <w:p>
+            <w:pPr>
+              <w:ind w:firstLine="0"/>
+              <w:rPr>
+                <w:sz w:val="24"/>
+                <w:szCs w:val="24"/>
+                <w:lang w:val="en-US"/>
+              </w:rPr>
+            </w:pPr>
+            <w:r>
+              <w:rPr>
+                <w:sz w:val="24"/>
+                <w:szCs w:val="24"/>
+                <w:lang w:val="en-US"/>
+              </w:rPr>
+              <w:t xml:space="preserve">Launch program, </w:t>
+            </w:r>
+            <w:r>
+              <w:rPr>
+                <w:sz w:val="24"/>
+                <w:szCs w:val="24"/>
+                <w:lang w:val="en-US"/>
+              </w:rPr>
+              <w:t>Set unchecked the  Alphabetic and Numeric checkboxes, change the Sort Order position</w:t>
+            </w:r>
+          </w:p>
+        </w:tc>
+        <w:tc>
+          <w:tcPr>
+            <w:tcW w:w="3597" w:type="dxa"/>
+            <w:shd w:val="clear" w:color="auto" w:fill="FFC000"/>
+          </w:tcPr>
+          <w:p>
+            <w:pPr>
+              <w:ind w:firstLine="0"/>
+              <w:rPr>
+                <w:sz w:val="24"/>
+                <w:szCs w:val="24"/>
+                <w:lang w:val="en-US"/>
+              </w:rPr>
+            </w:pPr>
+            <w:r>
+              <w:rPr>
+                <w:sz w:val="24"/>
+                <w:szCs w:val="24"/>
+                <w:lang w:val="en-US"/>
+              </w:rPr>
+              <w:t>No data shown</w:t>
+            </w:r>
+          </w:p>
+        </w:tc>
+        <w:tc>
+          <w:tcPr>
+            <w:tcW w:w="2492" w:type="dxa"/>
+            <w:shd w:val="clear" w:color="auto" w:fill="FFC000"/>
+          </w:tcPr>
+          <w:p>
+            <w:pPr>
+              <w:ind w:firstLine="0"/>
+              <w:rPr>
+                <w:sz w:val="24"/>
+                <w:szCs w:val="24"/>
+                <w:lang w:val="en-US"/>
+              </w:rPr>
+            </w:pPr>
+            <w:r>
+              <w:rPr>
+                <w:sz w:val="24"/>
+                <w:szCs w:val="24"/>
+                <w:lang w:val="en-US"/>
+              </w:rPr>
+              <w:t>Alphabetic data shown</w:t>
+            </w:r>
+          </w:p>
+        </w:tc>
+      </w:tr>
+      <w:tr>
+        <w:tc>
+          <w:tcPr>
+            <w:tcW w:w="549" w:type="dxa"/>
+            <w:shd w:val="clear" w:color="auto" w:fill="FFC000"/>
+          </w:tcPr>
+          <w:p>
+            <w:pPr>
+              <w:ind w:firstLine="0"/>
+              <w:rPr>
+                <w:sz w:val="24"/>
+                <w:szCs w:val="24"/>
+                <w:lang w:val="en-US"/>
+              </w:rPr>
+            </w:pPr>
+            <w:r>
+              <w:rPr>
+                <w:sz w:val="24"/>
+                <w:szCs w:val="24"/>
+                <w:lang w:val="en-US"/>
+              </w:rPr>
+              <w:t>15</w:t>
+            </w:r>
+          </w:p>
+        </w:tc>
+        <w:tc>
+          <w:tcPr>
+            <w:tcW w:w="2707" w:type="dxa"/>
+            <w:shd w:val="clear" w:color="auto" w:fill="FFC000"/>
+          </w:tcPr>
+          <w:p>
+            <w:pPr>
+              <w:ind w:firstLine="0"/>
+              <w:rPr>
+                <w:sz w:val="24"/>
+                <w:szCs w:val="24"/>
+                <w:lang w:val="en-US"/>
+              </w:rPr>
+            </w:pPr>
+            <w:r>
+              <w:rPr>
+                <w:sz w:val="24"/>
+                <w:szCs w:val="24"/>
+                <w:lang w:val="en-US"/>
+              </w:rPr>
+              <w:t xml:space="preserve">Launch program, </w:t>
+            </w:r>
+            <w:r>
+              <w:rPr>
+                <w:sz w:val="24"/>
+                <w:szCs w:val="24"/>
+                <w:lang w:val="en-US"/>
+              </w:rPr>
+              <w:t>Add to list complex data containing both numeric and alphabetic data, e.g. “a1”</w:t>
+            </w:r>
+          </w:p>
+        </w:tc>
+        <w:tc>
+          <w:tcPr>
+            <w:tcW w:w="3597" w:type="dxa"/>
+            <w:shd w:val="clear" w:color="auto" w:fill="FFC000"/>
+          </w:tcPr>
+          <w:p>
+            <w:pPr>
+              <w:ind w:firstLine="0"/>
+              <w:rPr>
+                <w:sz w:val="24"/>
+                <w:szCs w:val="24"/>
+                <w:lang w:val="en-US"/>
+              </w:rPr>
+            </w:pPr>
+            <w:r>
+              <w:rPr>
+                <w:sz w:val="24"/>
+                <w:szCs w:val="24"/>
+                <w:lang w:val="en-US"/>
+              </w:rPr>
+              <w:t>Detected as an alphabetic</w:t>
+            </w:r>
+          </w:p>
+        </w:tc>
+        <w:tc>
+          <w:tcPr>
+            <w:tcW w:w="2492" w:type="dxa"/>
+            <w:shd w:val="clear" w:color="auto" w:fill="FFC000"/>
+          </w:tcPr>
+          <w:p>
+            <w:pPr>
+              <w:ind w:firstLine="0"/>
+              <w:rPr>
+                <w:sz w:val="24"/>
+                <w:szCs w:val="24"/>
+                <w:lang w:val="en-US"/>
+              </w:rPr>
+            </w:pPr>
+            <w:r>
+              <w:rPr>
+                <w:sz w:val="24"/>
+                <w:szCs w:val="24"/>
+                <w:lang w:val="en-US"/>
+              </w:rPr>
+              <w:t>Shouldn’t be selected as a alphabetic or numeric data (e.g. “1a”)</w:t>
+            </w:r>
+          </w:p>
+        </w:tc>
+      </w:tr>
+      <w:tr>
+        <w:tc>
+          <w:tcPr>
+            <w:tcW w:w="549" w:type="dxa"/>
             <w:shd w:val="clear" w:color="auto" w:fill="9CC2E5" w:themeFill="accent1" w:themeFillTint="99"/>
           </w:tcPr>
           <w:p>
@@ -2920,13 +4116,13 @@
                 <w:szCs w:val="24"/>
                 <w:lang w:val="en-US"/>
               </w:rPr>
-              <w:t>6</w:t>
-            </w:r>
-          </w:p>
-        </w:tc>
-        <w:tc>
-          <w:tcPr>
-            <w:tcW w:w="2875" w:type="dxa"/>
+              <w:t>16</w:t>
+            </w:r>
+          </w:p>
+        </w:tc>
+        <w:tc>
+          <w:tcPr>
+            <w:tcW w:w="2707" w:type="dxa"/>
             <w:shd w:val="clear" w:color="auto" w:fill="9CC2E5" w:themeFill="accent1" w:themeFillTint="99"/>
           </w:tcPr>
           <w:p>
@@ -2944,39 +4140,22 @@
                 <w:szCs w:val="24"/>
                 <w:lang w:val="en-US"/>
               </w:rPr>
-              <w:t>Launch program</w:t>
-            </w:r>
-            <w:r>
-              <w:rPr>
-                <w:sz w:val="24"/>
-                <w:szCs w:val="24"/>
-                <w:lang w:val="en-US"/>
-              </w:rPr>
-              <w:t xml:space="preserve">, add or remove </w:t>
-            </w:r>
-            <w:proofErr w:type="spellStart"/>
-            <w:r>
-              <w:rPr>
-                <w:sz w:val="24"/>
-                <w:szCs w:val="24"/>
-                <w:lang w:val="en-US"/>
-              </w:rPr>
-              <w:t>smth</w:t>
-            </w:r>
-            <w:proofErr w:type="spellEnd"/>
-            <w:r>
-              <w:rPr>
-                <w:sz w:val="24"/>
-                <w:szCs w:val="24"/>
-                <w:lang w:val="en-US"/>
-              </w:rPr>
-              <w:t xml:space="preserve"> in the dictionary, open File menu, choose Exit, choose Yes to saving the changes</w:t>
-            </w:r>
-          </w:p>
-        </w:tc>
-        <w:tc>
-          <w:tcPr>
-            <w:tcW w:w="3429" w:type="dxa"/>
+              <w:t xml:space="preserve">Launch program, add or remove smth in the dictionary, open File menu, choose Exit, </w:t>
+            </w:r>
+            <w:r>
+              <w:rPr>
+                <w:sz w:val="24"/>
+                <w:szCs w:val="24"/>
+                <w:lang w:val="en-US"/>
+              </w:rPr>
+              <w:lastRenderedPageBreak/>
+              <w:t>choose Yes to saving the changes</w:t>
+            </w:r>
+          </w:p>
+        </w:tc>
+        <w:tc>
+          <w:tcPr>
+            <w:tcW w:w="3597" w:type="dxa"/>
             <w:shd w:val="clear" w:color="auto" w:fill="9CC2E5" w:themeFill="accent1" w:themeFillTint="99"/>
           </w:tcPr>
           <w:p>
@@ -2994,33 +4173,8 @@
                 <w:szCs w:val="24"/>
                 <w:lang w:val="en-US"/>
               </w:rPr>
-              <w:t xml:space="preserve">File saving menu opened to save the </w:t>
-            </w:r>
-            <w:proofErr w:type="gramStart"/>
-            <w:r>
-              <w:rPr>
-                <w:sz w:val="24"/>
-                <w:szCs w:val="24"/>
-                <w:lang w:val="en-US"/>
-              </w:rPr>
-              <w:t>file</w:t>
-            </w:r>
-            <w:r>
-              <w:rPr>
-                <w:sz w:val="24"/>
-                <w:szCs w:val="24"/>
-                <w:lang w:val="en-US"/>
-              </w:rPr>
-              <w:t>,</w:t>
-            </w:r>
-            <w:proofErr w:type="gramEnd"/>
-            <w:r>
-              <w:rPr>
-                <w:sz w:val="24"/>
-                <w:szCs w:val="24"/>
-                <w:lang w:val="en-US"/>
-              </w:rPr>
-              <w:t xml:space="preserve"> app was closed after that</w:t>
+              <w:lastRenderedPageBreak/>
+              <w:t>File saving menu opened to save the file, app was closed after that</w:t>
             </w:r>
           </w:p>
         </w:tc>
@@ -3044,15 +4198,7 @@
                 <w:szCs w:val="24"/>
                 <w:lang w:val="en-US"/>
               </w:rPr>
-              <w:t>File wasn’t saved</w:t>
-            </w:r>
-            <w:r>
-              <w:rPr>
-                <w:sz w:val="24"/>
-                <w:szCs w:val="24"/>
-                <w:lang w:val="en-US"/>
-              </w:rPr>
-              <w:t>, app was closed</w:t>
+              <w:t>File wasn’t saved, app was closed</w:t>
             </w:r>
           </w:p>
         </w:tc>
@@ -3078,13 +4224,13 @@
                 <w:szCs w:val="24"/>
                 <w:lang w:val="en-US"/>
               </w:rPr>
-              <w:t>7</w:t>
-            </w:r>
-          </w:p>
-        </w:tc>
-        <w:tc>
-          <w:tcPr>
-            <w:tcW w:w="2875" w:type="dxa"/>
+              <w:t>17</w:t>
+            </w:r>
+          </w:p>
+        </w:tc>
+        <w:tc>
+          <w:tcPr>
+            <w:tcW w:w="2707" w:type="dxa"/>
             <w:shd w:val="clear" w:color="auto" w:fill="9CC2E5" w:themeFill="accent1" w:themeFillTint="99"/>
           </w:tcPr>
           <w:p>
@@ -3102,47 +4248,13 @@
                 <w:szCs w:val="24"/>
                 <w:lang w:val="en-US"/>
               </w:rPr>
-              <w:t xml:space="preserve">Launch program, add or remove </w:t>
-            </w:r>
-            <w:proofErr w:type="spellStart"/>
-            <w:r>
-              <w:rPr>
-                <w:sz w:val="24"/>
-                <w:szCs w:val="24"/>
-                <w:lang w:val="en-US"/>
-              </w:rPr>
-              <w:t>smth</w:t>
-            </w:r>
-            <w:proofErr w:type="spellEnd"/>
-            <w:r>
-              <w:rPr>
-                <w:sz w:val="24"/>
-                <w:szCs w:val="24"/>
-                <w:lang w:val="en-US"/>
-              </w:rPr>
-              <w:t xml:space="preserve"> in the dictionary, open File menu, choose Exit, choose </w:t>
-            </w:r>
-            <w:r>
-              <w:rPr>
-                <w:sz w:val="24"/>
-                <w:szCs w:val="24"/>
-                <w:lang w:val="en-US"/>
-              </w:rPr>
-              <w:t>Cancel</w:t>
-            </w:r>
-            <w:r>
-              <w:rPr>
-                <w:sz w:val="24"/>
-                <w:szCs w:val="24"/>
-                <w:lang w:val="en-US"/>
-              </w:rPr>
-              <w:t xml:space="preserve"> to saving the changes</w:t>
-            </w:r>
-          </w:p>
-        </w:tc>
-        <w:tc>
-          <w:tcPr>
-            <w:tcW w:w="3429" w:type="dxa"/>
+              <w:t>Launch program, add or remove smth in the dictionary, open File menu, choose Exit, choose Cancel to saving the changes</w:t>
+            </w:r>
+          </w:p>
+        </w:tc>
+        <w:tc>
+          <w:tcPr>
+            <w:tcW w:w="3597" w:type="dxa"/>
             <w:shd w:val="clear" w:color="auto" w:fill="9CC2E5" w:themeFill="accent1" w:themeFillTint="99"/>
           </w:tcPr>
           <w:p>
@@ -3160,55 +4272,7 @@
                 <w:szCs w:val="24"/>
                 <w:lang w:val="en-US"/>
               </w:rPr>
-              <w:t xml:space="preserve">Program </w:t>
-            </w:r>
-            <w:r>
-              <w:rPr>
-                <w:sz w:val="24"/>
-                <w:szCs w:val="24"/>
-                <w:lang w:val="en-US"/>
-              </w:rPr>
-              <w:t>has been</w:t>
-            </w:r>
-            <w:r>
-              <w:rPr>
-                <w:sz w:val="24"/>
-                <w:szCs w:val="24"/>
-                <w:lang w:val="en-US"/>
-              </w:rPr>
-              <w:t xml:space="preserve"> closed, the result </w:t>
-            </w:r>
-            <w:r>
-              <w:rPr>
-                <w:sz w:val="24"/>
-                <w:szCs w:val="24"/>
-                <w:lang w:val="en-US"/>
-              </w:rPr>
-              <w:t>has</w:t>
-            </w:r>
-            <w:r>
-              <w:rPr>
-                <w:sz w:val="24"/>
-                <w:szCs w:val="24"/>
-                <w:lang w:val="en-US"/>
-              </w:rPr>
-              <w:t>n’t</w:t>
-            </w:r>
-            <w:r>
-              <w:rPr>
-                <w:sz w:val="24"/>
-                <w:szCs w:val="24"/>
-                <w:lang w:val="en-US"/>
-              </w:rPr>
-              <w:t xml:space="preserve"> been </w:t>
-            </w:r>
-            <w:r>
-              <w:rPr>
-                <w:sz w:val="24"/>
-                <w:szCs w:val="24"/>
-                <w:lang w:val="en-US"/>
-              </w:rPr>
-              <w:t>saved in the file, but could be changed or saved in the opened program</w:t>
+              <w:t>Program has been closed, the result hasn’t been saved in the file, but could be changed or saved in the opened program</w:t>
             </w:r>
           </w:p>
         </w:tc>
@@ -3232,31 +4296,7 @@
                 <w:szCs w:val="24"/>
                 <w:lang w:val="en-US"/>
               </w:rPr>
-              <w:t>File wasn’t saved</w:t>
-            </w:r>
-            <w:r>
-              <w:rPr>
-                <w:sz w:val="24"/>
-                <w:szCs w:val="24"/>
-                <w:lang w:val="en-US"/>
-              </w:rPr>
-              <w:t xml:space="preserve">, </w:t>
-            </w:r>
-            <w:r>
-              <w:rPr>
-                <w:sz w:val="24"/>
-                <w:szCs w:val="24"/>
-                <w:lang w:val="en-US"/>
-              </w:rPr>
-              <w:t>app is</w:t>
-            </w:r>
-            <w:r>
-              <w:rPr>
-                <w:sz w:val="24"/>
-                <w:szCs w:val="24"/>
-                <w:lang w:val="en-US"/>
-              </w:rPr>
-              <w:t xml:space="preserve"> closed</w:t>
+              <w:t>File wasn’t saved, app is closed</w:t>
             </w:r>
           </w:p>
         </w:tc>
@@ -3282,13 +4322,13 @@
                 <w:szCs w:val="24"/>
                 <w:lang w:val="en-US"/>
               </w:rPr>
-              <w:t>8</w:t>
-            </w:r>
-          </w:p>
-        </w:tc>
-        <w:tc>
-          <w:tcPr>
-            <w:tcW w:w="2875" w:type="dxa"/>
+              <w:t>18</w:t>
+            </w:r>
+          </w:p>
+        </w:tc>
+        <w:tc>
+          <w:tcPr>
+            <w:tcW w:w="2707" w:type="dxa"/>
             <w:shd w:val="clear" w:color="auto" w:fill="9CC2E5" w:themeFill="accent1" w:themeFillTint="99"/>
           </w:tcPr>
           <w:p>
@@ -3314,71 +4354,13 @@
                 <w:szCs w:val="24"/>
                 <w:lang w:val="en-US"/>
               </w:rPr>
-              <w:t>,</w:t>
-            </w:r>
-            <w:r>
-              <w:rPr>
-                <w:sz w:val="24"/>
-                <w:szCs w:val="24"/>
-                <w:lang w:val="en-US"/>
-              </w:rPr>
-              <w:t xml:space="preserve"> choose the data, </w:t>
-            </w:r>
-            <w:r>
-              <w:rPr>
-                <w:sz w:val="24"/>
-                <w:szCs w:val="24"/>
-                <w:lang w:val="en-US"/>
-              </w:rPr>
-              <w:t xml:space="preserve">(press </w:t>
-            </w:r>
-            <w:proofErr w:type="spellStart"/>
-            <w:r>
-              <w:rPr>
-                <w:sz w:val="24"/>
-                <w:szCs w:val="24"/>
-                <w:lang w:val="en-US"/>
-              </w:rPr>
-              <w:t>ctrl+x</w:t>
-            </w:r>
-            <w:proofErr w:type="spellEnd"/>
-            <w:r>
-              <w:rPr>
-                <w:sz w:val="24"/>
-                <w:szCs w:val="24"/>
-                <w:lang w:val="en-US"/>
-              </w:rPr>
-              <w:t xml:space="preserve"> or) </w:t>
-            </w:r>
-            <w:r>
-              <w:rPr>
-                <w:sz w:val="24"/>
-                <w:szCs w:val="24"/>
-                <w:lang w:val="en-US"/>
-              </w:rPr>
-              <w:t>by double-clicking existed data in the list</w:t>
-            </w:r>
-            <w:r>
-              <w:rPr>
-                <w:sz w:val="24"/>
-                <w:szCs w:val="24"/>
-                <w:lang w:val="en-US"/>
-              </w:rPr>
-              <w:t xml:space="preserve"> or by adding new data in the editor form,</w:t>
-            </w:r>
-            <w:r>
-              <w:rPr>
-                <w:sz w:val="24"/>
-                <w:szCs w:val="24"/>
-                <w:lang w:val="en-US"/>
-              </w:rPr>
-              <w:t xml:space="preserve"> open Edit menu, select Cut</w:t>
-            </w:r>
-          </w:p>
-        </w:tc>
-        <w:tc>
-          <w:tcPr>
-            <w:tcW w:w="3429" w:type="dxa"/>
+              <w:t>, choose the data, (press ctrl+x or) by double-clicking existed data in the list or by adding new data in the editor form, open Edit menu, select Cut</w:t>
+            </w:r>
+          </w:p>
+        </w:tc>
+        <w:tc>
+          <w:tcPr>
+            <w:tcW w:w="3597" w:type="dxa"/>
             <w:shd w:val="clear" w:color="auto" w:fill="9CC2E5" w:themeFill="accent1" w:themeFillTint="99"/>
           </w:tcPr>
           <w:p>
@@ -3396,31 +4378,7 @@
                 <w:szCs w:val="24"/>
                 <w:lang w:val="en-US"/>
               </w:rPr>
-              <w:t xml:space="preserve">Data </w:t>
-            </w:r>
-            <w:r>
-              <w:rPr>
-                <w:sz w:val="24"/>
-                <w:szCs w:val="24"/>
-                <w:lang w:val="en-US"/>
-              </w:rPr>
-              <w:t>in the editor menu has</w:t>
-            </w:r>
-            <w:r>
-              <w:rPr>
-                <w:sz w:val="24"/>
-                <w:szCs w:val="24"/>
-                <w:lang w:val="en-US"/>
-              </w:rPr>
-              <w:t>n’t</w:t>
-            </w:r>
-            <w:r>
-              <w:rPr>
-                <w:sz w:val="24"/>
-                <w:szCs w:val="24"/>
-                <w:lang w:val="en-US"/>
-              </w:rPr>
-              <w:t xml:space="preserve"> been cut to the </w:t>
+              <w:t xml:space="preserve">Data in the editor menu hasn’t been cut to the </w:t>
             </w:r>
             <w:r>
               <w:rPr>
@@ -3486,13 +4444,13 @@
                 <w:szCs w:val="24"/>
                 <w:lang w:val="en-US"/>
               </w:rPr>
-              <w:t>9</w:t>
-            </w:r>
-          </w:p>
-        </w:tc>
-        <w:tc>
-          <w:tcPr>
-            <w:tcW w:w="2875" w:type="dxa"/>
+              <w:t>19</w:t>
+            </w:r>
+          </w:p>
+        </w:tc>
+        <w:tc>
+          <w:tcPr>
+            <w:tcW w:w="2707" w:type="dxa"/>
             <w:shd w:val="clear" w:color="auto" w:fill="9CC2E5" w:themeFill="accent1" w:themeFillTint="99"/>
           </w:tcPr>
           <w:p>
@@ -3518,55 +4476,13 @@
                 <w:szCs w:val="24"/>
                 <w:lang w:val="en-US"/>
               </w:rPr>
-              <w:t xml:space="preserve">, choose the data, </w:t>
-            </w:r>
-            <w:r>
-              <w:rPr>
-                <w:sz w:val="24"/>
-                <w:szCs w:val="24"/>
-                <w:lang w:val="en-US"/>
-              </w:rPr>
-              <w:t xml:space="preserve">(press </w:t>
-            </w:r>
-            <w:proofErr w:type="spellStart"/>
-            <w:r>
-              <w:rPr>
-                <w:sz w:val="24"/>
-                <w:szCs w:val="24"/>
-                <w:lang w:val="en-US"/>
-              </w:rPr>
-              <w:t>ctrl+c</w:t>
-            </w:r>
-            <w:proofErr w:type="spellEnd"/>
-            <w:r>
-              <w:rPr>
-                <w:sz w:val="24"/>
-                <w:szCs w:val="24"/>
-                <w:lang w:val="en-US"/>
-              </w:rPr>
-              <w:t xml:space="preserve"> or) </w:t>
-            </w:r>
-            <w:r>
-              <w:rPr>
-                <w:sz w:val="24"/>
-                <w:szCs w:val="24"/>
-                <w:lang w:val="en-US"/>
-              </w:rPr>
-              <w:t>by double-clicking existed data in the list or by adding new data in the editor form, open Edit menu, select C</w:t>
-            </w:r>
-            <w:r>
-              <w:rPr>
-                <w:sz w:val="24"/>
-                <w:szCs w:val="24"/>
-                <w:lang w:val="en-US"/>
-              </w:rPr>
-              <w:t>opy</w:t>
-            </w:r>
-          </w:p>
-        </w:tc>
-        <w:tc>
-          <w:tcPr>
-            <w:tcW w:w="3429" w:type="dxa"/>
+              <w:t>, choose the data, (press ctrl+c or) by double-clicking existed data in the list or by adding new data in the editor form, open Edit menu, select Copy</w:t>
+            </w:r>
+          </w:p>
+        </w:tc>
+        <w:tc>
+          <w:tcPr>
+            <w:tcW w:w="3597" w:type="dxa"/>
             <w:shd w:val="clear" w:color="auto" w:fill="9CC2E5" w:themeFill="accent1" w:themeFillTint="99"/>
           </w:tcPr>
           <w:p>
@@ -3584,23 +4500,7 @@
                 <w:szCs w:val="24"/>
                 <w:lang w:val="en-US"/>
               </w:rPr>
-              <w:t>Data in the editor menu hasn’t been c</w:t>
-            </w:r>
-            <w:r>
-              <w:rPr>
-                <w:sz w:val="24"/>
-                <w:szCs w:val="24"/>
-                <w:lang w:val="en-US"/>
-              </w:rPr>
-              <w:t>opied</w:t>
-            </w:r>
-            <w:r>
-              <w:rPr>
-                <w:sz w:val="24"/>
-                <w:szCs w:val="24"/>
-                <w:lang w:val="en-US"/>
-              </w:rPr>
-              <w:t xml:space="preserve"> to the </w:t>
+              <w:t xml:space="preserve">Data in the editor menu hasn’t been copied to the </w:t>
             </w:r>
             <w:r>
               <w:rPr>
@@ -3632,23 +4532,7 @@
                 <w:szCs w:val="24"/>
                 <w:lang w:val="en-US"/>
               </w:rPr>
-              <w:t>Data in the editor menu has been c</w:t>
-            </w:r>
-            <w:r>
-              <w:rPr>
-                <w:sz w:val="24"/>
-                <w:szCs w:val="24"/>
-                <w:lang w:val="en-US"/>
-              </w:rPr>
-              <w:t>opied</w:t>
-            </w:r>
-            <w:r>
-              <w:rPr>
-                <w:sz w:val="24"/>
-                <w:szCs w:val="24"/>
-                <w:lang w:val="en-US"/>
-              </w:rPr>
-              <w:t xml:space="preserve"> to the </w:t>
+              <w:t xml:space="preserve">Data in the editor menu has been copied to the </w:t>
             </w:r>
             <w:r>
               <w:rPr>
@@ -3682,13 +4566,13 @@
                 <w:szCs w:val="24"/>
                 <w:lang w:val="en-US"/>
               </w:rPr>
-              <w:t>10</w:t>
-            </w:r>
-          </w:p>
-        </w:tc>
-        <w:tc>
-          <w:tcPr>
-            <w:tcW w:w="2875" w:type="dxa"/>
+              <w:t>20</w:t>
+            </w:r>
+          </w:p>
+        </w:tc>
+        <w:tc>
+          <w:tcPr>
+            <w:tcW w:w="2707" w:type="dxa"/>
             <w:shd w:val="clear" w:color="auto" w:fill="9CC2E5" w:themeFill="accent1" w:themeFillTint="99"/>
           </w:tcPr>
           <w:p>
@@ -3714,95 +4598,13 @@
                 <w:szCs w:val="24"/>
                 <w:lang w:val="en-US"/>
               </w:rPr>
-              <w:t>,</w:t>
-            </w:r>
-            <w:r>
-              <w:rPr>
-                <w:sz w:val="24"/>
-                <w:szCs w:val="24"/>
-                <w:lang w:val="en-US"/>
-              </w:rPr>
-              <w:t xml:space="preserve"> copy text to the clipboard,</w:t>
-            </w:r>
-            <w:r>
-              <w:rPr>
-                <w:sz w:val="24"/>
-                <w:szCs w:val="24"/>
-                <w:lang w:val="en-US"/>
-              </w:rPr>
-              <w:t xml:space="preserve"> </w:t>
-            </w:r>
-            <w:r>
-              <w:rPr>
-                <w:sz w:val="24"/>
-                <w:szCs w:val="24"/>
-                <w:lang w:val="en-US"/>
-              </w:rPr>
-              <w:t xml:space="preserve">(press </w:t>
-            </w:r>
-            <w:proofErr w:type="spellStart"/>
-            <w:r>
-              <w:rPr>
-                <w:sz w:val="24"/>
-                <w:szCs w:val="24"/>
-                <w:lang w:val="en-US"/>
-              </w:rPr>
-              <w:t>ctrl+</w:t>
-            </w:r>
-            <w:r>
-              <w:rPr>
-                <w:sz w:val="24"/>
-                <w:szCs w:val="24"/>
-                <w:lang w:val="en-US"/>
-              </w:rPr>
-              <w:t>v</w:t>
-            </w:r>
-            <w:proofErr w:type="spellEnd"/>
-            <w:r>
-              <w:rPr>
-                <w:sz w:val="24"/>
-                <w:szCs w:val="24"/>
-                <w:lang w:val="en-US"/>
-              </w:rPr>
-              <w:t xml:space="preserve"> or)</w:t>
-            </w:r>
-            <w:r>
-              <w:rPr>
-                <w:sz w:val="24"/>
-                <w:szCs w:val="24"/>
-                <w:lang w:val="en-US"/>
-              </w:rPr>
-              <w:t xml:space="preserve"> </w:t>
-            </w:r>
-            <w:r>
-              <w:rPr>
-                <w:sz w:val="24"/>
-                <w:szCs w:val="24"/>
-                <w:lang w:val="en-US"/>
-              </w:rPr>
-              <w:t>click</w:t>
-            </w:r>
-            <w:r>
-              <w:rPr>
-                <w:sz w:val="24"/>
-                <w:szCs w:val="24"/>
-                <w:lang w:val="en-US"/>
-              </w:rPr>
-              <w:t xml:space="preserve"> in the editor form, open Edit menu, select</w:t>
-            </w:r>
-            <w:r>
-              <w:rPr>
-                <w:sz w:val="24"/>
-                <w:szCs w:val="24"/>
-                <w:lang w:val="en-US"/>
-              </w:rPr>
-              <w:t xml:space="preserve"> Paste</w:t>
-            </w:r>
-          </w:p>
-        </w:tc>
-        <w:tc>
-          <w:tcPr>
-            <w:tcW w:w="3429" w:type="dxa"/>
+              <w:t>, copy text to the clipboard, (press ctrl+v or) click in the editor form, open Edit menu, select Paste</w:t>
+            </w:r>
+          </w:p>
+        </w:tc>
+        <w:tc>
+          <w:tcPr>
+            <w:tcW w:w="3597" w:type="dxa"/>
             <w:shd w:val="clear" w:color="auto" w:fill="9CC2E5" w:themeFill="accent1" w:themeFillTint="99"/>
           </w:tcPr>
           <w:p>
@@ -3820,23 +4622,7 @@
                 <w:szCs w:val="24"/>
                 <w:lang w:val="en-US"/>
               </w:rPr>
-              <w:t>Selected text</w:t>
-            </w:r>
-            <w:r>
-              <w:rPr>
-                <w:sz w:val="24"/>
-                <w:szCs w:val="24"/>
-                <w:lang w:val="en-US"/>
-              </w:rPr>
-              <w:t xml:space="preserve"> in the editor menu hasn’t been </w:t>
-            </w:r>
-            <w:r>
-              <w:rPr>
-                <w:sz w:val="24"/>
-                <w:szCs w:val="24"/>
-                <w:lang w:val="en-US"/>
-              </w:rPr>
-              <w:t>added</w:t>
+              <w:t>Selected text in the editor menu hasn’t been added</w:t>
             </w:r>
           </w:p>
         </w:tc>
@@ -3879,7 +4665,6 @@
         <w:pStyle w:val="1"/>
       </w:pPr>
       <w:r>
-        <w:lastRenderedPageBreak/>
         <w:t>A</w:t>
       </w:r>
       <w:r>
@@ -3934,9 +4719,15 @@
           <w:p>
             <w:pPr>
               <w:ind w:firstLine="0"/>
-            </w:pPr>
-            <w:r>
-              <w:t>4</w:t>
+              <w:rPr>
+                <w:lang w:val="en-US"/>
+              </w:rPr>
+            </w:pPr>
+            <w:r>
+              <w:rPr>
+                <w:lang w:val="en-US"/>
+              </w:rPr>
+              <w:t>8</w:t>
             </w:r>
           </w:p>
         </w:tc>
@@ -3970,10 +4761,18 @@
           <w:p>
             <w:pPr>
               <w:ind w:firstLine="0"/>
-            </w:pPr>
-            <w:r>
-              <w:t>1</w:t>
-            </w:r>
+              <w:rPr>
+                <w:lang w:val="en-US"/>
+              </w:rPr>
+            </w:pPr>
+            <w:r>
+              <w:rPr>
+                <w:lang w:val="en-US"/>
+              </w:rPr>
+              <w:t>7</w:t>
+            </w:r>
+            <w:bookmarkStart w:id="0" w:name="_GoBack"/>
+            <w:bookmarkEnd w:id="0"/>
           </w:p>
         </w:tc>
       </w:tr>
@@ -3995,6 +4794,7 @@
               <w:rPr>
                 <w:lang w:val="en-US"/>
               </w:rPr>
+              <w:lastRenderedPageBreak/>
               <w:t>Critical bug</w:t>
             </w:r>
             <w:r>
@@ -4020,8 +4820,6 @@
             <w:r>
               <w:t>5</w:t>
             </w:r>
-            <w:bookmarkStart w:id="0" w:name="_GoBack"/>
-            <w:bookmarkEnd w:id="0"/>
           </w:p>
         </w:tc>
       </w:tr>
@@ -4831,8 +5629,11 @@
     <w:lsdException w:name="Table 3D effects 3" w:semiHidden="1" w:unhideWhenUsed="1"/>
     <w:lsdException w:name="Table Contemporary" w:semiHidden="1" w:unhideWhenUsed="1"/>
     <w:lsdException w:name="Table Elegant" w:semiHidden="1" w:unhideWhenUsed="1"/>
+    <w:lsdException w:name="Table Professional" w:semiHidden="1" w:unhideWhenUsed="1"/>
     <w:lsdException w:name="Table Subtle 1" w:semiHidden="1" w:unhideWhenUsed="1"/>
     <w:lsdException w:name="Table Subtle 2" w:semiHidden="1" w:unhideWhenUsed="1"/>
+    <w:lsdException w:name="Table Web 1" w:semiHidden="1" w:unhideWhenUsed="1"/>
+    <w:lsdException w:name="Table Web 2" w:semiHidden="1" w:unhideWhenUsed="1"/>
     <w:lsdException w:name="Table Web 3" w:semiHidden="1" w:unhideWhenUsed="1"/>
     <w:lsdException w:name="Balloon Text" w:semiHidden="1" w:unhideWhenUsed="1"/>
     <w:lsdException w:name="Table Grid" w:uiPriority="39"/>
@@ -5559,7 +6360,7 @@
 </file>
 
 <file path=customXml/itemProps1.xml><?xml version="1.0" encoding="utf-8"?>
-<ds:datastoreItem xmlns:ds="http://schemas.openxmlformats.org/officeDocument/2006/customXml" ds:itemID="{BC92775A-1874-4F98-8CF7-5815C505F5F5}">
+<ds:datastoreItem xmlns:ds="http://schemas.openxmlformats.org/officeDocument/2006/customXml" ds:itemID="{ECC59697-6DDB-4346-8C57-16F7FF090B5C}">
   <ds:schemaRefs>
     <ds:schemaRef ds:uri="http://schemas.openxmlformats.org/officeDocument/2006/bibliography"/>
   </ds:schemaRefs>

</xml_diff>